<commit_message>
Merged PR 15: Fix docs
</commit_message>
<xml_diff>
--- a/Docs/Задание.docx
+++ b/Docs/Задание.docx
@@ -1,6 +1,6 @@
 
 <file path=word/document.xml><?xml version="1.0" encoding="utf-8"?>
-<w:document xmlns:wpc="http://schemas.microsoft.com/office/word/2010/wordprocessingCanvas" xmlns:cx="http://schemas.microsoft.com/office/drawing/2014/chartex" xmlns:cx1="http://schemas.microsoft.com/office/drawing/2015/9/8/chartex" xmlns:cx2="http://schemas.microsoft.com/office/drawing/2015/10/21/chartex" xmlns:cx3="http://schemas.microsoft.com/office/drawing/2016/5/9/chartex" xmlns:cx4="http://schemas.microsoft.com/office/drawing/2016/5/10/chartex" xmlns:cx5="http://schemas.microsoft.com/office/drawing/2016/5/11/chartex" xmlns:cx6="http://schemas.microsoft.com/office/drawing/2016/5/12/chartex" xmlns:cx7="http://schemas.microsoft.com/office/drawing/2016/5/13/chartex" xmlns:cx8="http://schemas.microsoft.com/office/drawing/2016/5/14/chartex" xmlns:mc="http://schemas.openxmlformats.org/markup-compatibility/2006" xmlns:aink="http://schemas.microsoft.com/office/drawing/2016/ink" xmlns:am3d="http://schemas.microsoft.com/office/drawing/2017/model3d" xmlns:o="urn:schemas-microsoft-com:office:office" xmlns:oel="http://schemas.microsoft.com/office/2019/extlst" xmlns:r="http://schemas.openxmlformats.org/officeDocument/2006/relationships" xmlns:m="http://schemas.openxmlformats.org/officeDocument/2006/math" xmlns:v="urn:schemas-microsoft-com:vml" xmlns:wp14="http://schemas.microsoft.com/office/word/2010/wordprocessingDrawing" xmlns:wp="http://schemas.openxmlformats.org/drawingml/2006/wordprocessingDrawing" xmlns:w10="urn:schemas-microsoft-com:office:word" xmlns:w="http://schemas.openxmlformats.org/wordprocessingml/2006/main" xmlns:w14="http://schemas.microsoft.com/office/word/2010/wordml" xmlns:w15="http://schemas.microsoft.com/office/word/2012/wordml" xmlns:w16cex="http://schemas.microsoft.com/office/word/2018/wordml/cex" xmlns:w16cid="http://schemas.microsoft.com/office/word/2016/wordml/cid" xmlns:w16="http://schemas.microsoft.com/office/word/2018/wordml" xmlns:w16sdtdh="http://schemas.microsoft.com/office/word/2020/wordml/sdtdatahash" xmlns:w16se="http://schemas.microsoft.com/office/word/2015/wordml/symex" xmlns:wpg="http://schemas.microsoft.com/office/word/2010/wordprocessingGroup" xmlns:wpi="http://schemas.microsoft.com/office/word/2010/wordprocessingInk" xmlns:wne="http://schemas.microsoft.com/office/word/2006/wordml" xmlns:wps="http://schemas.microsoft.com/office/word/2010/wordprocessingShape" mc:Ignorable="w14 w15 w16se w16cid w16 w16cex w16sdtdh wp14">
+<w:document xmlns:wpc="http://schemas.microsoft.com/office/word/2010/wordprocessingCanvas" xmlns:cx="http://schemas.microsoft.com/office/drawing/2014/chartex" xmlns:cx1="http://schemas.microsoft.com/office/drawing/2015/9/8/chartex" xmlns:cx2="http://schemas.microsoft.com/office/drawing/2015/10/21/chartex" xmlns:cx3="http://schemas.microsoft.com/office/drawing/2016/5/9/chartex" xmlns:cx4="http://schemas.microsoft.com/office/drawing/2016/5/10/chartex" xmlns:cx5="http://schemas.microsoft.com/office/drawing/2016/5/11/chartex" xmlns:cx6="http://schemas.microsoft.com/office/drawing/2016/5/12/chartex" xmlns:cx7="http://schemas.microsoft.com/office/drawing/2016/5/13/chartex" xmlns:cx8="http://schemas.microsoft.com/office/drawing/2016/5/14/chartex" xmlns:mc="http://schemas.openxmlformats.org/markup-compatibility/2006" xmlns:aink="http://schemas.microsoft.com/office/drawing/2016/ink" xmlns:am3d="http://schemas.microsoft.com/office/drawing/2017/model3d" xmlns:o="urn:schemas-microsoft-com:office:office" xmlns:r="http://schemas.openxmlformats.org/officeDocument/2006/relationships" xmlns:m="http://schemas.openxmlformats.org/officeDocument/2006/math" xmlns:v="urn:schemas-microsoft-com:vml" xmlns:wp14="http://schemas.microsoft.com/office/word/2010/wordprocessingDrawing" xmlns:wp="http://schemas.openxmlformats.org/drawingml/2006/wordprocessingDrawing" xmlns:w10="urn:schemas-microsoft-com:office:word" xmlns:w="http://schemas.openxmlformats.org/wordprocessingml/2006/main" xmlns:w14="http://schemas.microsoft.com/office/word/2010/wordml" xmlns:w15="http://schemas.microsoft.com/office/word/2012/wordml" xmlns:w16cex="http://schemas.microsoft.com/office/word/2018/wordml/cex" xmlns:w16cid="http://schemas.microsoft.com/office/word/2016/wordml/cid" xmlns:w16="http://schemas.microsoft.com/office/word/2018/wordml" xmlns:w16sdtdh="http://schemas.microsoft.com/office/word/2020/wordml/sdtdatahash" xmlns:w16se="http://schemas.microsoft.com/office/word/2015/wordml/symex" xmlns:wpg="http://schemas.microsoft.com/office/word/2010/wordprocessingGroup" xmlns:wpi="http://schemas.microsoft.com/office/word/2010/wordprocessingInk" xmlns:wne="http://schemas.microsoft.com/office/word/2006/wordml" xmlns:wps="http://schemas.microsoft.com/office/word/2010/wordprocessingShape" mc:Ignorable="w14 w15 w16se w16cid w16 w16cex w16sdtdh wp14">
   <w:body>
     <w:p>
       <w:pPr>
@@ -383,6 +383,7 @@
                 <w:sz w:val="24"/>
               </w:rPr>
             </w:pPr>
+            <w:proofErr w:type="spellStart"/>
             <w:r>
               <w:rPr>
                 <w:sz w:val="24"/>
@@ -401,6 +402,7 @@
               </w:rPr>
               <w:t>Лапицкая</w:t>
             </w:r>
+            <w:proofErr w:type="spellEnd"/>
           </w:p>
         </w:tc>
       </w:tr>
@@ -749,7 +751,21 @@
               <w:rPr>
                 <w:sz w:val="24"/>
               </w:rPr>
-              <w:t>Программное средство проведения многопользовательских викто-</w:t>
+              <w:t xml:space="preserve">Программное средство проведения многопользовательских </w:t>
+            </w:r>
+            <w:proofErr w:type="spellStart"/>
+            <w:r>
+              <w:rPr>
+                <w:sz w:val="24"/>
+              </w:rPr>
+              <w:t>викто</w:t>
+            </w:r>
+            <w:proofErr w:type="spellEnd"/>
+            <w:r>
+              <w:rPr>
+                <w:sz w:val="24"/>
+              </w:rPr>
+              <w:t>-</w:t>
             </w:r>
           </w:p>
         </w:tc>
@@ -777,13 +793,23 @@
                 <w:sz w:val="24"/>
               </w:rPr>
             </w:pPr>
+            <w:proofErr w:type="spellStart"/>
             <w:r>
               <w:rPr>
                 <w:b/>
                 <w:bCs/>
                 <w:sz w:val="24"/>
               </w:rPr>
-              <w:t>рин с использованием платформы .</w:t>
+              <w:t>рин</w:t>
+            </w:r>
+            <w:proofErr w:type="spellEnd"/>
+            <w:r>
+              <w:rPr>
+                <w:b/>
+                <w:bCs/>
+                <w:sz w:val="24"/>
+              </w:rPr>
+              <w:t xml:space="preserve"> с использованием платформы .</w:t>
             </w:r>
             <w:r>
               <w:rPr>
@@ -1047,11 +1073,19 @@
                 <w:sz w:val="24"/>
               </w:rPr>
             </w:pPr>
-            <w:r>
-              <w:rPr>
-                <w:sz w:val="24"/>
-              </w:rPr>
-              <w:t>2 . Срок сдачи студентом законченной работы</w:t>
+            <w:proofErr w:type="gramStart"/>
+            <w:r>
+              <w:rPr>
+                <w:sz w:val="24"/>
+              </w:rPr>
+              <w:t>2 .</w:t>
+            </w:r>
+            <w:proofErr w:type="gramEnd"/>
+            <w:r>
+              <w:rPr>
+                <w:sz w:val="24"/>
+              </w:rPr>
+              <w:t xml:space="preserve"> Срок сдачи студентом законченной работы</w:t>
             </w:r>
           </w:p>
         </w:tc>
@@ -1315,7 +1349,21 @@
               <w:rPr>
                 <w:sz w:val="24"/>
               </w:rPr>
-              <w:t xml:space="preserve"> создание игрово-</w:t>
+              <w:t xml:space="preserve"> создание </w:t>
+            </w:r>
+            <w:proofErr w:type="spellStart"/>
+            <w:r>
+              <w:rPr>
+                <w:sz w:val="24"/>
+              </w:rPr>
+              <w:t>игрово</w:t>
+            </w:r>
+            <w:proofErr w:type="spellEnd"/>
+            <w:r>
+              <w:rPr>
+                <w:sz w:val="24"/>
+              </w:rPr>
+              <w:t>-</w:t>
             </w:r>
           </w:p>
         </w:tc>
@@ -1395,7 +1443,21 @@
               <w:rPr>
                 <w:sz w:val="24"/>
               </w:rPr>
-              <w:t>вопросами, поддежка нескольких видов вопросов</w:t>
+              <w:t xml:space="preserve">вопросами, </w:t>
+            </w:r>
+            <w:proofErr w:type="spellStart"/>
+            <w:r>
+              <w:rPr>
+                <w:sz w:val="24"/>
+              </w:rPr>
+              <w:t>поддежка</w:t>
+            </w:r>
+            <w:proofErr w:type="spellEnd"/>
+            <w:r>
+              <w:rPr>
+                <w:sz w:val="24"/>
+              </w:rPr>
+              <w:t xml:space="preserve"> нескольких видов вопросов</w:t>
             </w:r>
             <w:r>
               <w:rPr>
@@ -1459,7 +1521,21 @@
               <w:rPr>
                 <w:sz w:val="24"/>
               </w:rPr>
-              <w:t>использование сервиса-коор-</w:t>
+              <w:t>использование сервиса-</w:t>
+            </w:r>
+            <w:proofErr w:type="spellStart"/>
+            <w:r>
+              <w:rPr>
+                <w:sz w:val="24"/>
+              </w:rPr>
+              <w:t>коор</w:t>
+            </w:r>
+            <w:proofErr w:type="spellEnd"/>
+            <w:r>
+              <w:rPr>
+                <w:sz w:val="24"/>
+              </w:rPr>
+              <w:t>-</w:t>
             </w:r>
             <w:r>
               <w:rPr>
@@ -1489,11 +1565,19 @@
                 <w:sz w:val="24"/>
               </w:rPr>
             </w:pPr>
-            <w:r>
-              <w:rPr>
-                <w:sz w:val="24"/>
-              </w:rPr>
-              <w:t xml:space="preserve">динатора для </w:t>
+            <w:proofErr w:type="spellStart"/>
+            <w:r>
+              <w:rPr>
+                <w:sz w:val="24"/>
+              </w:rPr>
+              <w:t>динатора</w:t>
+            </w:r>
+            <w:proofErr w:type="spellEnd"/>
+            <w:r>
+              <w:rPr>
+                <w:sz w:val="24"/>
+              </w:rPr>
+              <w:t xml:space="preserve"> для </w:t>
             </w:r>
             <w:r>
               <w:rPr>
@@ -1699,8 +1783,16 @@
               <w:rPr>
                 <w:sz w:val="24"/>
               </w:rPr>
-              <w:t>Анализ литературных источников, прототипов и формирование требований к проектиру</w:t>
-            </w:r>
+              <w:t xml:space="preserve">Анализ литературных источников, прототипов и формирование требований к </w:t>
+            </w:r>
+            <w:proofErr w:type="spellStart"/>
+            <w:r>
+              <w:rPr>
+                <w:sz w:val="24"/>
+              </w:rPr>
+              <w:t>проектиру</w:t>
+            </w:r>
+            <w:proofErr w:type="spellEnd"/>
             <w:r>
               <w:rPr>
                 <w:sz w:val="24"/>
@@ -1731,12 +1823,21 @@
                 <w:szCs w:val="24"/>
               </w:rPr>
             </w:pPr>
+            <w:proofErr w:type="spellStart"/>
             <w:r>
               <w:rPr>
                 <w:sz w:val="24"/>
                 <w:szCs w:val="24"/>
               </w:rPr>
-              <w:t>емому программному средству</w:t>
+              <w:t>емому</w:t>
+            </w:r>
+            <w:proofErr w:type="spellEnd"/>
+            <w:r>
+              <w:rPr>
+                <w:sz w:val="24"/>
+                <w:szCs w:val="24"/>
+              </w:rPr>
+              <w:t xml:space="preserve"> программному средству</w:t>
             </w:r>
           </w:p>
         </w:tc>
@@ -2493,11 +2594,19 @@
                 <w:sz w:val="24"/>
               </w:rPr>
             </w:pPr>
-            <w:r>
-              <w:rPr>
-                <w:sz w:val="24"/>
-              </w:rPr>
-              <w:t>Даиграмма вариантов использования редактора викторин</w:t>
+            <w:proofErr w:type="spellStart"/>
+            <w:r>
+              <w:rPr>
+                <w:sz w:val="24"/>
+              </w:rPr>
+              <w:t>Даиграмма</w:t>
+            </w:r>
+            <w:proofErr w:type="spellEnd"/>
+            <w:r>
+              <w:rPr>
+                <w:sz w:val="24"/>
+              </w:rPr>
+              <w:t xml:space="preserve"> вариантов использования редактора викторин</w:t>
             </w:r>
             <w:r>
               <w:rPr>
@@ -2838,6 +2947,7 @@
                 <w:sz w:val="24"/>
               </w:rPr>
             </w:pPr>
+            <w:proofErr w:type="gramStart"/>
             <w:r>
               <w:rPr>
                 <w:sz w:val="24"/>
@@ -2856,6 +2966,7 @@
               </w:rPr>
               <w:t>.</w:t>
             </w:r>
+            <w:proofErr w:type="gramEnd"/>
             <w:r>
               <w:rPr>
                 <w:sz w:val="24"/>
@@ -2866,7 +2977,7 @@
               <w:rPr>
                 <w:sz w:val="24"/>
               </w:rPr>
-              <w:t>В</w:t>
+              <w:t>А</w:t>
             </w:r>
             <w:r>
               <w:rPr>
@@ -2878,13 +2989,13 @@
               <w:rPr>
                 <w:sz w:val="24"/>
               </w:rPr>
-              <w:t>Хмелева</w:t>
-            </w:r>
-            <w:r>
-              <w:rPr>
-                <w:sz w:val="24"/>
-              </w:rPr>
-              <w:t xml:space="preserve">  /</w:t>
+              <w:t>Горюшкин</w:t>
+            </w:r>
+            <w:r>
+              <w:rPr>
+                <w:sz w:val="24"/>
+              </w:rPr>
+              <w:t xml:space="preserve"> /</w:t>
             </w:r>
           </w:p>
         </w:tc>
@@ -4218,6 +4329,7 @@
                 <w:sz w:val="24"/>
               </w:rPr>
             </w:pPr>
+            <w:proofErr w:type="gramStart"/>
             <w:r>
               <w:rPr>
                 <w:sz w:val="24"/>
@@ -4246,7 +4358,14 @@
               <w:rPr>
                 <w:sz w:val="24"/>
               </w:rPr>
-              <w:t xml:space="preserve">. </w:t>
+              <w:t>.</w:t>
+            </w:r>
+            <w:proofErr w:type="gramEnd"/>
+            <w:r>
+              <w:rPr>
+                <w:sz w:val="24"/>
+              </w:rPr>
+              <w:t xml:space="preserve"> </w:t>
             </w:r>
             <w:r>
               <w:rPr>
@@ -4370,6 +4489,7 @@
                 <w:sz w:val="24"/>
               </w:rPr>
             </w:pPr>
+            <w:proofErr w:type="gramStart"/>
             <w:r>
               <w:rPr>
                 <w:sz w:val="24"/>
@@ -4388,6 +4508,7 @@
               </w:rPr>
               <w:t>.</w:t>
             </w:r>
+            <w:proofErr w:type="gramEnd"/>
             <w:r>
               <w:rPr>
                 <w:sz w:val="24"/>
@@ -4497,7 +4618,7 @@
 </file>
 
 <file path=word/endnotes.xml><?xml version="1.0" encoding="utf-8"?>
-<w:endnotes xmlns:wpc="http://schemas.microsoft.com/office/word/2010/wordprocessingCanvas" xmlns:cx="http://schemas.microsoft.com/office/drawing/2014/chartex" xmlns:cx1="http://schemas.microsoft.com/office/drawing/2015/9/8/chartex" xmlns:cx2="http://schemas.microsoft.com/office/drawing/2015/10/21/chartex" xmlns:cx3="http://schemas.microsoft.com/office/drawing/2016/5/9/chartex" xmlns:cx4="http://schemas.microsoft.com/office/drawing/2016/5/10/chartex" xmlns:cx5="http://schemas.microsoft.com/office/drawing/2016/5/11/chartex" xmlns:cx6="http://schemas.microsoft.com/office/drawing/2016/5/12/chartex" xmlns:cx7="http://schemas.microsoft.com/office/drawing/2016/5/13/chartex" xmlns:cx8="http://schemas.microsoft.com/office/drawing/2016/5/14/chartex" xmlns:mc="http://schemas.openxmlformats.org/markup-compatibility/2006" xmlns:aink="http://schemas.microsoft.com/office/drawing/2016/ink" xmlns:am3d="http://schemas.microsoft.com/office/drawing/2017/model3d" xmlns:o="urn:schemas-microsoft-com:office:office" xmlns:oel="http://schemas.microsoft.com/office/2019/extlst" xmlns:r="http://schemas.openxmlformats.org/officeDocument/2006/relationships" xmlns:m="http://schemas.openxmlformats.org/officeDocument/2006/math" xmlns:v="urn:schemas-microsoft-com:vml" xmlns:wp14="http://schemas.microsoft.com/office/word/2010/wordprocessingDrawing" xmlns:wp="http://schemas.openxmlformats.org/drawingml/2006/wordprocessingDrawing" xmlns:w10="urn:schemas-microsoft-com:office:word" xmlns:w="http://schemas.openxmlformats.org/wordprocessingml/2006/main" xmlns:w14="http://schemas.microsoft.com/office/word/2010/wordml" xmlns:w15="http://schemas.microsoft.com/office/word/2012/wordml" xmlns:w16cex="http://schemas.microsoft.com/office/word/2018/wordml/cex" xmlns:w16cid="http://schemas.microsoft.com/office/word/2016/wordml/cid" xmlns:w16="http://schemas.microsoft.com/office/word/2018/wordml" xmlns:w16sdtdh="http://schemas.microsoft.com/office/word/2020/wordml/sdtdatahash" xmlns:w16se="http://schemas.microsoft.com/office/word/2015/wordml/symex" xmlns:wpg="http://schemas.microsoft.com/office/word/2010/wordprocessingGroup" xmlns:wpi="http://schemas.microsoft.com/office/word/2010/wordprocessingInk" xmlns:wne="http://schemas.microsoft.com/office/word/2006/wordml" xmlns:wps="http://schemas.microsoft.com/office/word/2010/wordprocessingShape" mc:Ignorable="w14 w15 w16se w16cid w16 w16cex w16sdtdh wp14">
+<w:endnotes xmlns:wpc="http://schemas.microsoft.com/office/word/2010/wordprocessingCanvas" xmlns:cx="http://schemas.microsoft.com/office/drawing/2014/chartex" xmlns:cx1="http://schemas.microsoft.com/office/drawing/2015/9/8/chartex" xmlns:cx2="http://schemas.microsoft.com/office/drawing/2015/10/21/chartex" xmlns:cx3="http://schemas.microsoft.com/office/drawing/2016/5/9/chartex" xmlns:cx4="http://schemas.microsoft.com/office/drawing/2016/5/10/chartex" xmlns:cx5="http://schemas.microsoft.com/office/drawing/2016/5/11/chartex" xmlns:cx6="http://schemas.microsoft.com/office/drawing/2016/5/12/chartex" xmlns:cx7="http://schemas.microsoft.com/office/drawing/2016/5/13/chartex" xmlns:cx8="http://schemas.microsoft.com/office/drawing/2016/5/14/chartex" xmlns:mc="http://schemas.openxmlformats.org/markup-compatibility/2006" xmlns:aink="http://schemas.microsoft.com/office/drawing/2016/ink" xmlns:am3d="http://schemas.microsoft.com/office/drawing/2017/model3d" xmlns:o="urn:schemas-microsoft-com:office:office" xmlns:r="http://schemas.openxmlformats.org/officeDocument/2006/relationships" xmlns:m="http://schemas.openxmlformats.org/officeDocument/2006/math" xmlns:v="urn:schemas-microsoft-com:vml" xmlns:wp14="http://schemas.microsoft.com/office/word/2010/wordprocessingDrawing" xmlns:wp="http://schemas.openxmlformats.org/drawingml/2006/wordprocessingDrawing" xmlns:w10="urn:schemas-microsoft-com:office:word" xmlns:w="http://schemas.openxmlformats.org/wordprocessingml/2006/main" xmlns:w14="http://schemas.microsoft.com/office/word/2010/wordml" xmlns:w15="http://schemas.microsoft.com/office/word/2012/wordml" xmlns:w16cex="http://schemas.microsoft.com/office/word/2018/wordml/cex" xmlns:w16cid="http://schemas.microsoft.com/office/word/2016/wordml/cid" xmlns:w16="http://schemas.microsoft.com/office/word/2018/wordml" xmlns:w16sdtdh="http://schemas.microsoft.com/office/word/2020/wordml/sdtdatahash" xmlns:w16se="http://schemas.microsoft.com/office/word/2015/wordml/symex" xmlns:wpg="http://schemas.microsoft.com/office/word/2010/wordprocessingGroup" xmlns:wpi="http://schemas.microsoft.com/office/word/2010/wordprocessingInk" xmlns:wne="http://schemas.microsoft.com/office/word/2006/wordml" xmlns:wps="http://schemas.microsoft.com/office/word/2010/wordprocessingShape" mc:Ignorable="w14 w15 w16se w16cid w16 w16cex w16sdtdh wp14">
   <w:endnote w:type="separator" w:id="-1">
     <w:p>
       <w:r>
@@ -4516,7 +4637,7 @@
 </file>
 
 <file path=word/footer1.xml><?xml version="1.0" encoding="utf-8"?>
-<w:ftr xmlns:wpc="http://schemas.microsoft.com/office/word/2010/wordprocessingCanvas" xmlns:cx="http://schemas.microsoft.com/office/drawing/2014/chartex" xmlns:cx1="http://schemas.microsoft.com/office/drawing/2015/9/8/chartex" xmlns:cx2="http://schemas.microsoft.com/office/drawing/2015/10/21/chartex" xmlns:cx3="http://schemas.microsoft.com/office/drawing/2016/5/9/chartex" xmlns:cx4="http://schemas.microsoft.com/office/drawing/2016/5/10/chartex" xmlns:cx5="http://schemas.microsoft.com/office/drawing/2016/5/11/chartex" xmlns:cx6="http://schemas.microsoft.com/office/drawing/2016/5/12/chartex" xmlns:cx7="http://schemas.microsoft.com/office/drawing/2016/5/13/chartex" xmlns:cx8="http://schemas.microsoft.com/office/drawing/2016/5/14/chartex" xmlns:mc="http://schemas.openxmlformats.org/markup-compatibility/2006" xmlns:aink="http://schemas.microsoft.com/office/drawing/2016/ink" xmlns:am3d="http://schemas.microsoft.com/office/drawing/2017/model3d" xmlns:o="urn:schemas-microsoft-com:office:office" xmlns:oel="http://schemas.microsoft.com/office/2019/extlst" xmlns:r="http://schemas.openxmlformats.org/officeDocument/2006/relationships" xmlns:m="http://schemas.openxmlformats.org/officeDocument/2006/math" xmlns:v="urn:schemas-microsoft-com:vml" xmlns:wp14="http://schemas.microsoft.com/office/word/2010/wordprocessingDrawing" xmlns:wp="http://schemas.openxmlformats.org/drawingml/2006/wordprocessingDrawing" xmlns:w10="urn:schemas-microsoft-com:office:word" xmlns:w="http://schemas.openxmlformats.org/wordprocessingml/2006/main" xmlns:w14="http://schemas.microsoft.com/office/word/2010/wordml" xmlns:w15="http://schemas.microsoft.com/office/word/2012/wordml" xmlns:w16cex="http://schemas.microsoft.com/office/word/2018/wordml/cex" xmlns:w16cid="http://schemas.microsoft.com/office/word/2016/wordml/cid" xmlns:w16="http://schemas.microsoft.com/office/word/2018/wordml" xmlns:w16sdtdh="http://schemas.microsoft.com/office/word/2020/wordml/sdtdatahash" xmlns:w16se="http://schemas.microsoft.com/office/word/2015/wordml/symex" xmlns:wpg="http://schemas.microsoft.com/office/word/2010/wordprocessingGroup" xmlns:wpi="http://schemas.microsoft.com/office/word/2010/wordprocessingInk" xmlns:wne="http://schemas.microsoft.com/office/word/2006/wordml" xmlns:wps="http://schemas.microsoft.com/office/word/2010/wordprocessingShape" mc:Ignorable="w14 w15 w16se w16cid w16 w16cex w16sdtdh wp14">
+<w:ftr xmlns:wpc="http://schemas.microsoft.com/office/word/2010/wordprocessingCanvas" xmlns:cx="http://schemas.microsoft.com/office/drawing/2014/chartex" xmlns:cx1="http://schemas.microsoft.com/office/drawing/2015/9/8/chartex" xmlns:cx2="http://schemas.microsoft.com/office/drawing/2015/10/21/chartex" xmlns:cx3="http://schemas.microsoft.com/office/drawing/2016/5/9/chartex" xmlns:cx4="http://schemas.microsoft.com/office/drawing/2016/5/10/chartex" xmlns:cx5="http://schemas.microsoft.com/office/drawing/2016/5/11/chartex" xmlns:cx6="http://schemas.microsoft.com/office/drawing/2016/5/12/chartex" xmlns:cx7="http://schemas.microsoft.com/office/drawing/2016/5/13/chartex" xmlns:cx8="http://schemas.microsoft.com/office/drawing/2016/5/14/chartex" xmlns:mc="http://schemas.openxmlformats.org/markup-compatibility/2006" xmlns:aink="http://schemas.microsoft.com/office/drawing/2016/ink" xmlns:am3d="http://schemas.microsoft.com/office/drawing/2017/model3d" xmlns:o="urn:schemas-microsoft-com:office:office" xmlns:r="http://schemas.openxmlformats.org/officeDocument/2006/relationships" xmlns:m="http://schemas.openxmlformats.org/officeDocument/2006/math" xmlns:v="urn:schemas-microsoft-com:vml" xmlns:wp14="http://schemas.microsoft.com/office/word/2010/wordprocessingDrawing" xmlns:wp="http://schemas.openxmlformats.org/drawingml/2006/wordprocessingDrawing" xmlns:w10="urn:schemas-microsoft-com:office:word" xmlns:w="http://schemas.openxmlformats.org/wordprocessingml/2006/main" xmlns:w14="http://schemas.microsoft.com/office/word/2010/wordml" xmlns:w15="http://schemas.microsoft.com/office/word/2012/wordml" xmlns:w16cex="http://schemas.microsoft.com/office/word/2018/wordml/cex" xmlns:w16cid="http://schemas.microsoft.com/office/word/2016/wordml/cid" xmlns:w16="http://schemas.microsoft.com/office/word/2018/wordml" xmlns:w16sdtdh="http://schemas.microsoft.com/office/word/2020/wordml/sdtdatahash" xmlns:w16se="http://schemas.microsoft.com/office/word/2015/wordml/symex" xmlns:wpg="http://schemas.microsoft.com/office/word/2010/wordprocessingGroup" xmlns:wpi="http://schemas.microsoft.com/office/word/2010/wordprocessingInk" xmlns:wne="http://schemas.microsoft.com/office/word/2006/wordml" xmlns:wps="http://schemas.microsoft.com/office/word/2010/wordprocessingShape" mc:Ignorable="w14 w15 w16se w16cid w16 w16cex w16sdtdh wp14">
   <w:p>
     <w:pPr>
       <w:pStyle w:val="Footer"/>
@@ -4554,7 +4675,7 @@
 </file>
 
 <file path=word/footer2.xml><?xml version="1.0" encoding="utf-8"?>
-<w:ftr xmlns:wpc="http://schemas.microsoft.com/office/word/2010/wordprocessingCanvas" xmlns:cx="http://schemas.microsoft.com/office/drawing/2014/chartex" xmlns:cx1="http://schemas.microsoft.com/office/drawing/2015/9/8/chartex" xmlns:cx2="http://schemas.microsoft.com/office/drawing/2015/10/21/chartex" xmlns:cx3="http://schemas.microsoft.com/office/drawing/2016/5/9/chartex" xmlns:cx4="http://schemas.microsoft.com/office/drawing/2016/5/10/chartex" xmlns:cx5="http://schemas.microsoft.com/office/drawing/2016/5/11/chartex" xmlns:cx6="http://schemas.microsoft.com/office/drawing/2016/5/12/chartex" xmlns:cx7="http://schemas.microsoft.com/office/drawing/2016/5/13/chartex" xmlns:cx8="http://schemas.microsoft.com/office/drawing/2016/5/14/chartex" xmlns:mc="http://schemas.openxmlformats.org/markup-compatibility/2006" xmlns:aink="http://schemas.microsoft.com/office/drawing/2016/ink" xmlns:am3d="http://schemas.microsoft.com/office/drawing/2017/model3d" xmlns:o="urn:schemas-microsoft-com:office:office" xmlns:oel="http://schemas.microsoft.com/office/2019/extlst" xmlns:r="http://schemas.openxmlformats.org/officeDocument/2006/relationships" xmlns:m="http://schemas.openxmlformats.org/officeDocument/2006/math" xmlns:v="urn:schemas-microsoft-com:vml" xmlns:wp14="http://schemas.microsoft.com/office/word/2010/wordprocessingDrawing" xmlns:wp="http://schemas.openxmlformats.org/drawingml/2006/wordprocessingDrawing" xmlns:w10="urn:schemas-microsoft-com:office:word" xmlns:w="http://schemas.openxmlformats.org/wordprocessingml/2006/main" xmlns:w14="http://schemas.microsoft.com/office/word/2010/wordml" xmlns:w15="http://schemas.microsoft.com/office/word/2012/wordml" xmlns:w16cex="http://schemas.microsoft.com/office/word/2018/wordml/cex" xmlns:w16cid="http://schemas.microsoft.com/office/word/2016/wordml/cid" xmlns:w16="http://schemas.microsoft.com/office/word/2018/wordml" xmlns:w16sdtdh="http://schemas.microsoft.com/office/word/2020/wordml/sdtdatahash" xmlns:w16se="http://schemas.microsoft.com/office/word/2015/wordml/symex" xmlns:wpg="http://schemas.microsoft.com/office/word/2010/wordprocessingGroup" xmlns:wpi="http://schemas.microsoft.com/office/word/2010/wordprocessingInk" xmlns:wne="http://schemas.microsoft.com/office/word/2006/wordml" xmlns:wps="http://schemas.microsoft.com/office/word/2010/wordprocessingShape" mc:Ignorable="w14 w15 w16se w16cid w16 w16cex w16sdtdh wp14">
+<w:ftr xmlns:wpc="http://schemas.microsoft.com/office/word/2010/wordprocessingCanvas" xmlns:cx="http://schemas.microsoft.com/office/drawing/2014/chartex" xmlns:cx1="http://schemas.microsoft.com/office/drawing/2015/9/8/chartex" xmlns:cx2="http://schemas.microsoft.com/office/drawing/2015/10/21/chartex" xmlns:cx3="http://schemas.microsoft.com/office/drawing/2016/5/9/chartex" xmlns:cx4="http://schemas.microsoft.com/office/drawing/2016/5/10/chartex" xmlns:cx5="http://schemas.microsoft.com/office/drawing/2016/5/11/chartex" xmlns:cx6="http://schemas.microsoft.com/office/drawing/2016/5/12/chartex" xmlns:cx7="http://schemas.microsoft.com/office/drawing/2016/5/13/chartex" xmlns:cx8="http://schemas.microsoft.com/office/drawing/2016/5/14/chartex" xmlns:mc="http://schemas.openxmlformats.org/markup-compatibility/2006" xmlns:aink="http://schemas.microsoft.com/office/drawing/2016/ink" xmlns:am3d="http://schemas.microsoft.com/office/drawing/2017/model3d" xmlns:o="urn:schemas-microsoft-com:office:office" xmlns:r="http://schemas.openxmlformats.org/officeDocument/2006/relationships" xmlns:m="http://schemas.openxmlformats.org/officeDocument/2006/math" xmlns:v="urn:schemas-microsoft-com:vml" xmlns:wp14="http://schemas.microsoft.com/office/word/2010/wordprocessingDrawing" xmlns:wp="http://schemas.openxmlformats.org/drawingml/2006/wordprocessingDrawing" xmlns:w10="urn:schemas-microsoft-com:office:word" xmlns:w="http://schemas.openxmlformats.org/wordprocessingml/2006/main" xmlns:w14="http://schemas.microsoft.com/office/word/2010/wordml" xmlns:w15="http://schemas.microsoft.com/office/word/2012/wordml" xmlns:w16cex="http://schemas.microsoft.com/office/word/2018/wordml/cex" xmlns:w16cid="http://schemas.microsoft.com/office/word/2016/wordml/cid" xmlns:w16="http://schemas.microsoft.com/office/word/2018/wordml" xmlns:w16sdtdh="http://schemas.microsoft.com/office/word/2020/wordml/sdtdatahash" xmlns:w16se="http://schemas.microsoft.com/office/word/2015/wordml/symex" xmlns:wpg="http://schemas.microsoft.com/office/word/2010/wordprocessingGroup" xmlns:wpi="http://schemas.microsoft.com/office/word/2010/wordprocessingInk" xmlns:wne="http://schemas.microsoft.com/office/word/2006/wordml" xmlns:wps="http://schemas.microsoft.com/office/word/2010/wordprocessingShape" mc:Ignorable="w14 w15 w16se w16cid w16 w16cex w16sdtdh wp14">
   <w:p>
     <w:pPr>
       <w:pStyle w:val="Footer"/>
@@ -4565,7 +4686,7 @@
 </file>
 
 <file path=word/footnotes.xml><?xml version="1.0" encoding="utf-8"?>
-<w:footnotes xmlns:wpc="http://schemas.microsoft.com/office/word/2010/wordprocessingCanvas" xmlns:cx="http://schemas.microsoft.com/office/drawing/2014/chartex" xmlns:cx1="http://schemas.microsoft.com/office/drawing/2015/9/8/chartex" xmlns:cx2="http://schemas.microsoft.com/office/drawing/2015/10/21/chartex" xmlns:cx3="http://schemas.microsoft.com/office/drawing/2016/5/9/chartex" xmlns:cx4="http://schemas.microsoft.com/office/drawing/2016/5/10/chartex" xmlns:cx5="http://schemas.microsoft.com/office/drawing/2016/5/11/chartex" xmlns:cx6="http://schemas.microsoft.com/office/drawing/2016/5/12/chartex" xmlns:cx7="http://schemas.microsoft.com/office/drawing/2016/5/13/chartex" xmlns:cx8="http://schemas.microsoft.com/office/drawing/2016/5/14/chartex" xmlns:mc="http://schemas.openxmlformats.org/markup-compatibility/2006" xmlns:aink="http://schemas.microsoft.com/office/drawing/2016/ink" xmlns:am3d="http://schemas.microsoft.com/office/drawing/2017/model3d" xmlns:o="urn:schemas-microsoft-com:office:office" xmlns:oel="http://schemas.microsoft.com/office/2019/extlst" xmlns:r="http://schemas.openxmlformats.org/officeDocument/2006/relationships" xmlns:m="http://schemas.openxmlformats.org/officeDocument/2006/math" xmlns:v="urn:schemas-microsoft-com:vml" xmlns:wp14="http://schemas.microsoft.com/office/word/2010/wordprocessingDrawing" xmlns:wp="http://schemas.openxmlformats.org/drawingml/2006/wordprocessingDrawing" xmlns:w10="urn:schemas-microsoft-com:office:word" xmlns:w="http://schemas.openxmlformats.org/wordprocessingml/2006/main" xmlns:w14="http://schemas.microsoft.com/office/word/2010/wordml" xmlns:w15="http://schemas.microsoft.com/office/word/2012/wordml" xmlns:w16cex="http://schemas.microsoft.com/office/word/2018/wordml/cex" xmlns:w16cid="http://schemas.microsoft.com/office/word/2016/wordml/cid" xmlns:w16="http://schemas.microsoft.com/office/word/2018/wordml" xmlns:w16sdtdh="http://schemas.microsoft.com/office/word/2020/wordml/sdtdatahash" xmlns:w16se="http://schemas.microsoft.com/office/word/2015/wordml/symex" xmlns:wpg="http://schemas.microsoft.com/office/word/2010/wordprocessingGroup" xmlns:wpi="http://schemas.microsoft.com/office/word/2010/wordprocessingInk" xmlns:wne="http://schemas.microsoft.com/office/word/2006/wordml" xmlns:wps="http://schemas.microsoft.com/office/word/2010/wordprocessingShape" mc:Ignorable="w14 w15 w16se w16cid w16 w16cex w16sdtdh wp14">
+<w:footnotes xmlns:wpc="http://schemas.microsoft.com/office/word/2010/wordprocessingCanvas" xmlns:cx="http://schemas.microsoft.com/office/drawing/2014/chartex" xmlns:cx1="http://schemas.microsoft.com/office/drawing/2015/9/8/chartex" xmlns:cx2="http://schemas.microsoft.com/office/drawing/2015/10/21/chartex" xmlns:cx3="http://schemas.microsoft.com/office/drawing/2016/5/9/chartex" xmlns:cx4="http://schemas.microsoft.com/office/drawing/2016/5/10/chartex" xmlns:cx5="http://schemas.microsoft.com/office/drawing/2016/5/11/chartex" xmlns:cx6="http://schemas.microsoft.com/office/drawing/2016/5/12/chartex" xmlns:cx7="http://schemas.microsoft.com/office/drawing/2016/5/13/chartex" xmlns:cx8="http://schemas.microsoft.com/office/drawing/2016/5/14/chartex" xmlns:mc="http://schemas.openxmlformats.org/markup-compatibility/2006" xmlns:aink="http://schemas.microsoft.com/office/drawing/2016/ink" xmlns:am3d="http://schemas.microsoft.com/office/drawing/2017/model3d" xmlns:o="urn:schemas-microsoft-com:office:office" xmlns:r="http://schemas.openxmlformats.org/officeDocument/2006/relationships" xmlns:m="http://schemas.openxmlformats.org/officeDocument/2006/math" xmlns:v="urn:schemas-microsoft-com:vml" xmlns:wp14="http://schemas.microsoft.com/office/word/2010/wordprocessingDrawing" xmlns:wp="http://schemas.openxmlformats.org/drawingml/2006/wordprocessingDrawing" xmlns:w10="urn:schemas-microsoft-com:office:word" xmlns:w="http://schemas.openxmlformats.org/wordprocessingml/2006/main" xmlns:w14="http://schemas.microsoft.com/office/word/2010/wordml" xmlns:w15="http://schemas.microsoft.com/office/word/2012/wordml" xmlns:w16cex="http://schemas.microsoft.com/office/word/2018/wordml/cex" xmlns:w16cid="http://schemas.microsoft.com/office/word/2016/wordml/cid" xmlns:w16="http://schemas.microsoft.com/office/word/2018/wordml" xmlns:w16sdtdh="http://schemas.microsoft.com/office/word/2020/wordml/sdtdatahash" xmlns:w16se="http://schemas.microsoft.com/office/word/2015/wordml/symex" xmlns:wpg="http://schemas.microsoft.com/office/word/2010/wordprocessingGroup" xmlns:wpi="http://schemas.microsoft.com/office/word/2010/wordprocessingInk" xmlns:wne="http://schemas.microsoft.com/office/word/2006/wordml" xmlns:wps="http://schemas.microsoft.com/office/word/2010/wordprocessingShape" mc:Ignorable="w14 w15 w16se w16cid w16 w16cex w16sdtdh wp14">
   <w:footnote w:type="separator" w:id="-1">
     <w:p>
       <w:r>
@@ -4584,7 +4705,7 @@
 </file>
 
 <file path=word/numbering.xml><?xml version="1.0" encoding="utf-8"?>
-<w:numbering xmlns:wpc="http://schemas.microsoft.com/office/word/2010/wordprocessingCanvas" xmlns:cx="http://schemas.microsoft.com/office/drawing/2014/chartex" xmlns:cx1="http://schemas.microsoft.com/office/drawing/2015/9/8/chartex" xmlns:cx2="http://schemas.microsoft.com/office/drawing/2015/10/21/chartex" xmlns:cx3="http://schemas.microsoft.com/office/drawing/2016/5/9/chartex" xmlns:cx4="http://schemas.microsoft.com/office/drawing/2016/5/10/chartex" xmlns:cx5="http://schemas.microsoft.com/office/drawing/2016/5/11/chartex" xmlns:cx6="http://schemas.microsoft.com/office/drawing/2016/5/12/chartex" xmlns:cx7="http://schemas.microsoft.com/office/drawing/2016/5/13/chartex" xmlns:cx8="http://schemas.microsoft.com/office/drawing/2016/5/14/chartex" xmlns:mc="http://schemas.openxmlformats.org/markup-compatibility/2006" xmlns:aink="http://schemas.microsoft.com/office/drawing/2016/ink" xmlns:am3d="http://schemas.microsoft.com/office/drawing/2017/model3d" xmlns:o="urn:schemas-microsoft-com:office:office" xmlns:oel="http://schemas.microsoft.com/office/2019/extlst" xmlns:r="http://schemas.openxmlformats.org/officeDocument/2006/relationships" xmlns:m="http://schemas.openxmlformats.org/officeDocument/2006/math" xmlns:v="urn:schemas-microsoft-com:vml" xmlns:wp14="http://schemas.microsoft.com/office/word/2010/wordprocessingDrawing" xmlns:wp="http://schemas.openxmlformats.org/drawingml/2006/wordprocessingDrawing" xmlns:w10="urn:schemas-microsoft-com:office:word" xmlns:w="http://schemas.openxmlformats.org/wordprocessingml/2006/main" xmlns:w14="http://schemas.microsoft.com/office/word/2010/wordml" xmlns:w15="http://schemas.microsoft.com/office/word/2012/wordml" xmlns:w16cex="http://schemas.microsoft.com/office/word/2018/wordml/cex" xmlns:w16cid="http://schemas.microsoft.com/office/word/2016/wordml/cid" xmlns:w16="http://schemas.microsoft.com/office/word/2018/wordml" xmlns:w16sdtdh="http://schemas.microsoft.com/office/word/2020/wordml/sdtdatahash" xmlns:w16se="http://schemas.microsoft.com/office/word/2015/wordml/symex" xmlns:wpg="http://schemas.microsoft.com/office/word/2010/wordprocessingGroup" xmlns:wpi="http://schemas.microsoft.com/office/word/2010/wordprocessingInk" xmlns:wne="http://schemas.microsoft.com/office/word/2006/wordml" xmlns:wps="http://schemas.microsoft.com/office/word/2010/wordprocessingShape" mc:Ignorable="w14 w15 w16se w16cid w16 w16cex w16sdtdh wp14">
+<w:numbering xmlns:wpc="http://schemas.microsoft.com/office/word/2010/wordprocessingCanvas" xmlns:cx="http://schemas.microsoft.com/office/drawing/2014/chartex" xmlns:cx1="http://schemas.microsoft.com/office/drawing/2015/9/8/chartex" xmlns:cx2="http://schemas.microsoft.com/office/drawing/2015/10/21/chartex" xmlns:cx3="http://schemas.microsoft.com/office/drawing/2016/5/9/chartex" xmlns:cx4="http://schemas.microsoft.com/office/drawing/2016/5/10/chartex" xmlns:cx5="http://schemas.microsoft.com/office/drawing/2016/5/11/chartex" xmlns:cx6="http://schemas.microsoft.com/office/drawing/2016/5/12/chartex" xmlns:cx7="http://schemas.microsoft.com/office/drawing/2016/5/13/chartex" xmlns:cx8="http://schemas.microsoft.com/office/drawing/2016/5/14/chartex" xmlns:mc="http://schemas.openxmlformats.org/markup-compatibility/2006" xmlns:aink="http://schemas.microsoft.com/office/drawing/2016/ink" xmlns:am3d="http://schemas.microsoft.com/office/drawing/2017/model3d" xmlns:o="urn:schemas-microsoft-com:office:office" xmlns:r="http://schemas.openxmlformats.org/officeDocument/2006/relationships" xmlns:m="http://schemas.openxmlformats.org/officeDocument/2006/math" xmlns:v="urn:schemas-microsoft-com:vml" xmlns:wp14="http://schemas.microsoft.com/office/word/2010/wordprocessingDrawing" xmlns:wp="http://schemas.openxmlformats.org/drawingml/2006/wordprocessingDrawing" xmlns:w10="urn:schemas-microsoft-com:office:word" xmlns:w="http://schemas.openxmlformats.org/wordprocessingml/2006/main" xmlns:w14="http://schemas.microsoft.com/office/word/2010/wordml" xmlns:w15="http://schemas.microsoft.com/office/word/2012/wordml" xmlns:w16cex="http://schemas.microsoft.com/office/word/2018/wordml/cex" xmlns:w16cid="http://schemas.microsoft.com/office/word/2016/wordml/cid" xmlns:w16="http://schemas.microsoft.com/office/word/2018/wordml" xmlns:w16sdtdh="http://schemas.microsoft.com/office/word/2020/wordml/sdtdatahash" xmlns:w16se="http://schemas.microsoft.com/office/word/2015/wordml/symex" xmlns:wpg="http://schemas.microsoft.com/office/word/2010/wordprocessingGroup" xmlns:wpi="http://schemas.microsoft.com/office/word/2010/wordprocessingInk" xmlns:wne="http://schemas.microsoft.com/office/word/2006/wordml" xmlns:wps="http://schemas.microsoft.com/office/word/2010/wordprocessingShape" mc:Ignorable="w14 w15 w16se w16cid w16 w16cex w16sdtdh wp14">
   <w:abstractNum w:abstractNumId="0" w15:restartNumberingAfterBreak="0">
     <w:nsid w:val="2FC83735"/>
     <w:multiLevelType w:val="hybridMultilevel"/>
@@ -4704,7 +4825,7 @@
       </w:pPr>
     </w:lvl>
   </w:abstractNum>
-  <w:num w:numId="1" w16cid:durableId="647710855">
+  <w:num w:numId="1">
     <w:abstractNumId w:val="0"/>
   </w:num>
 </w:numbering>

</xml_diff>